<commit_message>
coding table && interview transcript added
</commit_message>
<xml_diff>
--- a/Interview.docx
+++ b/Interview.docx
@@ -500,26 +500,36 @@
           <w:sz w:val="22"/>
           <w:szCs w:val="22"/>
         </w:rPr>
-        <w:t>How do you identify yourself? Do you think you are more like a countryside girl or city girl?</w:t>
-      </w:r>
-    </w:p>
-    <w:p>
-      <w:pPr>
-        <w:rPr>
-          <w:rFonts w:cstheme="minorHAnsi"/>
-          <w:sz w:val="22"/>
-          <w:szCs w:val="22"/>
-        </w:rPr>
-      </w:pPr>
-      <w:r>
-        <w:rPr>
-          <w:rFonts w:cstheme="minorHAnsi"/>
-          <w:sz w:val="22"/>
-          <w:szCs w:val="22"/>
-        </w:rPr>
-        <w:t xml:space="preserve">I identify myself as a small-town girl who loves to live in the city. </w:t>
-      </w:r>
-    </w:p>
+        <w:t xml:space="preserve">How do you identify yourself? </w:t>
+      </w:r>
+    </w:p>
+    <w:p>
+      <w:pPr>
+        <w:rPr>
+          <w:rFonts w:cstheme="minorHAnsi"/>
+          <w:sz w:val="22"/>
+          <w:szCs w:val="22"/>
+        </w:rPr>
+      </w:pPr>
+      <w:bookmarkStart w:id="0" w:name="_Hlk99830073"/>
+      <w:r>
+        <w:rPr>
+          <w:rFonts w:cstheme="minorHAnsi"/>
+          <w:sz w:val="22"/>
+          <w:szCs w:val="22"/>
+        </w:rPr>
+        <w:t>I identify myself as a small-town girl who loves to live in the city</w:t>
+      </w:r>
+      <w:r>
+        <w:rPr>
+          <w:rFonts w:cstheme="minorHAnsi"/>
+          <w:sz w:val="22"/>
+          <w:szCs w:val="22"/>
+        </w:rPr>
+        <w:t>, enjoys all kinds of activities, nice food, fashion stuff. I also think I’m a kind and lovely girl.</w:t>
+      </w:r>
+    </w:p>
+    <w:bookmarkEnd w:id="0"/>
     <w:p>
       <w:pPr>
         <w:rPr>
@@ -579,25 +589,122 @@
         </w:rPr>
         <w:t xml:space="preserve"> </w:t>
       </w:r>
-      <w:r>
-        <w:rPr>
-          <w:rFonts w:cstheme="minorHAnsi"/>
-          <w:b/>
-          <w:bCs/>
-          <w:sz w:val="22"/>
-          <w:szCs w:val="22"/>
-        </w:rPr>
-        <w:t>For example, does it matter to you if there are changes happening in the countryside</w:t>
-      </w:r>
-      <w:r>
-        <w:rPr>
-          <w:rFonts w:cstheme="minorHAnsi"/>
-          <w:b/>
-          <w:bCs/>
-          <w:sz w:val="22"/>
-          <w:szCs w:val="22"/>
-        </w:rPr>
-        <w:t xml:space="preserve"> environment</w:t>
+    </w:p>
+    <w:p>
+      <w:pPr>
+        <w:rPr>
+          <w:rFonts w:cstheme="minorHAnsi"/>
+          <w:sz w:val="22"/>
+          <w:szCs w:val="22"/>
+        </w:rPr>
+      </w:pPr>
+      <w:r>
+        <w:rPr>
+          <w:rFonts w:cstheme="minorHAnsi"/>
+          <w:sz w:val="22"/>
+          <w:szCs w:val="22"/>
+        </w:rPr>
+        <w:t xml:space="preserve">I don’t really have any emotional connection with the countryside since my grandma passed away a few years ago. </w:t>
+      </w:r>
+      <w:r>
+        <w:rPr>
+          <w:rFonts w:cstheme="minorHAnsi"/>
+          <w:sz w:val="22"/>
+          <w:szCs w:val="22"/>
+        </w:rPr>
+        <w:t>I would notice the changes</w:t>
+      </w:r>
+      <w:r>
+        <w:rPr>
+          <w:rFonts w:cstheme="minorHAnsi"/>
+          <w:sz w:val="22"/>
+          <w:szCs w:val="22"/>
+        </w:rPr>
+        <w:t xml:space="preserve"> of the countryside</w:t>
+      </w:r>
+      <w:r>
+        <w:rPr>
+          <w:rFonts w:cstheme="minorHAnsi"/>
+          <w:sz w:val="22"/>
+          <w:szCs w:val="22"/>
+        </w:rPr>
+        <w:t xml:space="preserve"> and feel like ‘Oh, Okay. That’s how it is now.’ On the other hand, as a human being I would care about what’s going on in the world. I would be happy if I see the </w:t>
+      </w:r>
+      <w:r>
+        <w:rPr>
+          <w:rFonts w:cstheme="minorHAnsi"/>
+          <w:sz w:val="22"/>
+          <w:szCs w:val="22"/>
+        </w:rPr>
+        <w:t xml:space="preserve">countryside </w:t>
+      </w:r>
+      <w:r>
+        <w:rPr>
+          <w:rFonts w:cstheme="minorHAnsi"/>
+          <w:sz w:val="22"/>
+          <w:szCs w:val="22"/>
+        </w:rPr>
+        <w:t xml:space="preserve">environment has improved. I would be frustrated if I see the countryside is being affected by urban pollution. </w:t>
+      </w:r>
+    </w:p>
+    <w:p>
+      <w:pPr>
+        <w:rPr>
+          <w:rFonts w:cstheme="minorHAnsi"/>
+          <w:sz w:val="22"/>
+          <w:szCs w:val="22"/>
+        </w:rPr>
+      </w:pPr>
+    </w:p>
+    <w:p>
+      <w:pPr>
+        <w:rPr>
+          <w:rFonts w:cstheme="minorHAnsi"/>
+          <w:b/>
+          <w:bCs/>
+          <w:sz w:val="22"/>
+          <w:szCs w:val="22"/>
+        </w:rPr>
+      </w:pPr>
+      <w:r>
+        <w:rPr>
+          <w:rFonts w:cstheme="minorHAnsi"/>
+          <w:b/>
+          <w:bCs/>
+          <w:sz w:val="22"/>
+          <w:szCs w:val="22"/>
+        </w:rPr>
+        <w:t xml:space="preserve">So, what is your value </w:t>
+      </w:r>
+      <w:r>
+        <w:rPr>
+          <w:rFonts w:cstheme="minorHAnsi"/>
+          <w:b/>
+          <w:bCs/>
+          <w:sz w:val="22"/>
+          <w:szCs w:val="22"/>
+        </w:rPr>
+        <w:t>towards to</w:t>
+      </w:r>
+      <w:r>
+        <w:rPr>
+          <w:rFonts w:cstheme="minorHAnsi"/>
+          <w:b/>
+          <w:bCs/>
+          <w:sz w:val="22"/>
+          <w:szCs w:val="22"/>
+        </w:rPr>
+        <w:t xml:space="preserve"> countryside in </w:t>
+      </w:r>
+      <w:r>
+        <w:rPr>
+          <w:rFonts w:cstheme="minorHAnsi"/>
+          <w:b/>
+          <w:bCs/>
+          <w:sz w:val="22"/>
+          <w:szCs w:val="22"/>
+        </w:rPr>
+        <w:t>China</w:t>
       </w:r>
       <w:r>
         <w:rPr>
@@ -614,118 +721,398 @@
       <w:pPr>
         <w:rPr>
           <w:rFonts w:cstheme="minorHAnsi"/>
-          <w:sz w:val="22"/>
-          <w:szCs w:val="22"/>
-        </w:rPr>
-      </w:pPr>
-    </w:p>
-    <w:p>
-      <w:pPr>
-        <w:rPr>
-          <w:rFonts w:cstheme="minorHAnsi"/>
-          <w:sz w:val="22"/>
-          <w:szCs w:val="22"/>
-        </w:rPr>
-      </w:pPr>
-      <w:r>
-        <w:rPr>
-          <w:rFonts w:cstheme="minorHAnsi"/>
-          <w:sz w:val="22"/>
-          <w:szCs w:val="22"/>
-        </w:rPr>
-        <w:t>E</w:t>
-      </w:r>
-      <w:r>
-        <w:rPr>
-          <w:rFonts w:cstheme="minorHAnsi"/>
-          <w:sz w:val="22"/>
-          <w:szCs w:val="22"/>
-        </w:rPr>
-        <w:t xml:space="preserve">motionally I think I’m not bothered by it. I don’t really have any emotional connection with the countryside since my grandma passed away a few years ago. </w:t>
-      </w:r>
-      <w:r>
-        <w:rPr>
-          <w:rFonts w:cstheme="minorHAnsi"/>
-          <w:sz w:val="22"/>
-          <w:szCs w:val="22"/>
-        </w:rPr>
-        <w:t xml:space="preserve">I would notice the changes and feel like ‘Oh, Okay. That’s how it is now.’ On the other hand, as a human being I would care about what’s going on in the world. I would be happy if I see the </w:t>
-      </w:r>
-      <w:r>
-        <w:rPr>
-          <w:rFonts w:cstheme="minorHAnsi"/>
-          <w:sz w:val="22"/>
-          <w:szCs w:val="22"/>
-        </w:rPr>
-        <w:t xml:space="preserve">countryside </w:t>
-      </w:r>
-      <w:r>
-        <w:rPr>
-          <w:rFonts w:cstheme="minorHAnsi"/>
-          <w:sz w:val="22"/>
-          <w:szCs w:val="22"/>
-        </w:rPr>
-        <w:t xml:space="preserve">environment has improved. I would be frustrated if I see the countryside is being affected by urban pollution. </w:t>
-      </w:r>
-    </w:p>
-    <w:p>
-      <w:pPr>
-        <w:rPr>
-          <w:rFonts w:cstheme="minorHAnsi"/>
-          <w:sz w:val="22"/>
-          <w:szCs w:val="22"/>
-        </w:rPr>
-      </w:pPr>
-    </w:p>
-    <w:p>
-      <w:pPr>
-        <w:rPr>
-          <w:rFonts w:cstheme="minorHAnsi"/>
-          <w:b/>
-          <w:bCs/>
-          <w:sz w:val="22"/>
-          <w:szCs w:val="22"/>
-        </w:rPr>
-      </w:pPr>
-      <w:r>
-        <w:rPr>
-          <w:rFonts w:cstheme="minorHAnsi"/>
-          <w:b/>
-          <w:bCs/>
-          <w:sz w:val="22"/>
-          <w:szCs w:val="22"/>
-        </w:rPr>
-        <w:t xml:space="preserve">So, what is your value </w:t>
-      </w:r>
-      <w:r>
-        <w:rPr>
-          <w:rFonts w:cstheme="minorHAnsi"/>
-          <w:b/>
-          <w:bCs/>
-          <w:sz w:val="22"/>
-          <w:szCs w:val="22"/>
-        </w:rPr>
-        <w:t>towards to</w:t>
-      </w:r>
-      <w:r>
-        <w:rPr>
-          <w:rFonts w:cstheme="minorHAnsi"/>
-          <w:b/>
-          <w:bCs/>
-          <w:sz w:val="22"/>
-          <w:szCs w:val="22"/>
-        </w:rPr>
-        <w:t xml:space="preserve"> countryside in </w:t>
-      </w:r>
-      <w:r>
-        <w:rPr>
-          <w:rFonts w:cstheme="minorHAnsi"/>
-          <w:b/>
-          <w:bCs/>
-          <w:sz w:val="22"/>
-          <w:szCs w:val="22"/>
-        </w:rPr>
-        <w:t>China</w:t>
+          <w:b/>
+          <w:bCs/>
+          <w:sz w:val="22"/>
+          <w:szCs w:val="22"/>
+        </w:rPr>
+      </w:pPr>
+      <w:r>
+        <w:rPr>
+          <w:rFonts w:cstheme="minorHAnsi"/>
+          <w:sz w:val="22"/>
+          <w:szCs w:val="22"/>
+        </w:rPr>
+        <w:t xml:space="preserve">In my opinion, I would like to see a balance </w:t>
+      </w:r>
+      <w:r>
+        <w:rPr>
+          <w:rFonts w:cstheme="minorHAnsi"/>
+          <w:sz w:val="22"/>
+          <w:szCs w:val="22"/>
+        </w:rPr>
+        <w:t xml:space="preserve">of reserving the natural environment and developing modern facilities. Nowadays, many factories are developing in the </w:t>
+      </w:r>
+      <w:r>
+        <w:rPr>
+          <w:rFonts w:cstheme="minorHAnsi"/>
+          <w:sz w:val="22"/>
+          <w:szCs w:val="22"/>
+        </w:rPr>
+        <w:t>countryside,</w:t>
+      </w:r>
+      <w:r>
+        <w:rPr>
+          <w:rFonts w:cstheme="minorHAnsi"/>
+          <w:sz w:val="22"/>
+          <w:szCs w:val="22"/>
+        </w:rPr>
+        <w:t xml:space="preserve"> and I’m not fascinated by it. </w:t>
+      </w:r>
+    </w:p>
+    <w:p>
+      <w:pPr>
+        <w:rPr>
+          <w:rFonts w:cstheme="minorHAnsi"/>
+          <w:sz w:val="22"/>
+          <w:szCs w:val="22"/>
+        </w:rPr>
+      </w:pPr>
+    </w:p>
+    <w:p>
+      <w:pPr>
+        <w:rPr>
+          <w:rFonts w:cstheme="minorHAnsi"/>
+          <w:b/>
+          <w:bCs/>
+          <w:sz w:val="22"/>
+          <w:szCs w:val="22"/>
+        </w:rPr>
+      </w:pPr>
+      <w:r>
+        <w:rPr>
+          <w:rFonts w:cstheme="minorHAnsi"/>
+          <w:b/>
+          <w:bCs/>
+          <w:sz w:val="22"/>
+          <w:szCs w:val="22"/>
+        </w:rPr>
+        <w:t xml:space="preserve">What would you do if </w:t>
+      </w:r>
+      <w:r>
+        <w:rPr>
+          <w:rFonts w:cstheme="minorHAnsi"/>
+          <w:b/>
+          <w:bCs/>
+          <w:sz w:val="22"/>
+          <w:szCs w:val="22"/>
+        </w:rPr>
+        <w:t xml:space="preserve">the </w:t>
+      </w:r>
+      <w:r>
+        <w:rPr>
+          <w:rFonts w:cstheme="minorHAnsi"/>
+          <w:b/>
+          <w:bCs/>
+          <w:sz w:val="22"/>
+          <w:szCs w:val="22"/>
+        </w:rPr>
+        <w:t>countryside</w:t>
+      </w:r>
+      <w:r>
+        <w:rPr>
+          <w:rFonts w:cstheme="minorHAnsi"/>
+          <w:b/>
+          <w:bCs/>
+          <w:sz w:val="22"/>
+          <w:szCs w:val="22"/>
+        </w:rPr>
+        <w:t xml:space="preserve"> of your hometown suffered from disaster, pollution, etc.?</w:t>
+      </w:r>
+      <w:r>
+        <w:rPr>
+          <w:rFonts w:cstheme="minorHAnsi"/>
+          <w:b/>
+          <w:bCs/>
+          <w:sz w:val="22"/>
+          <w:szCs w:val="22"/>
+        </w:rPr>
+        <w:t xml:space="preserve"> </w:t>
+      </w:r>
+    </w:p>
+    <w:p>
+      <w:pPr>
+        <w:rPr>
+          <w:rFonts w:cstheme="minorHAnsi"/>
+          <w:sz w:val="22"/>
+          <w:szCs w:val="22"/>
+        </w:rPr>
+      </w:pPr>
+      <w:r>
+        <w:rPr>
+          <w:rFonts w:cstheme="minorHAnsi"/>
+          <w:sz w:val="22"/>
+          <w:szCs w:val="22"/>
+        </w:rPr>
+        <w:t xml:space="preserve">I will </w:t>
+      </w:r>
+      <w:r>
+        <w:rPr>
+          <w:rFonts w:cstheme="minorHAnsi"/>
+          <w:sz w:val="22"/>
+          <w:szCs w:val="22"/>
+        </w:rPr>
+        <w:t xml:space="preserve">follow the news about it </w:t>
+      </w:r>
+      <w:r>
+        <w:rPr>
+          <w:rFonts w:cstheme="minorHAnsi"/>
+          <w:sz w:val="22"/>
+          <w:szCs w:val="22"/>
+        </w:rPr>
+        <w:t xml:space="preserve">regularly </w:t>
+      </w:r>
+      <w:r>
+        <w:rPr>
+          <w:rFonts w:cstheme="minorHAnsi"/>
+          <w:sz w:val="22"/>
+          <w:szCs w:val="22"/>
+        </w:rPr>
+        <w:t xml:space="preserve">and offer my help </w:t>
+      </w:r>
+      <w:r>
+        <w:rPr>
+          <w:rFonts w:cstheme="minorHAnsi"/>
+          <w:sz w:val="22"/>
+          <w:szCs w:val="22"/>
+        </w:rPr>
+        <w:t>if it</w:t>
+      </w:r>
+      <w:r>
+        <w:rPr>
+          <w:rFonts w:cstheme="minorHAnsi"/>
+          <w:sz w:val="22"/>
+          <w:szCs w:val="22"/>
+        </w:rPr>
+        <w:t xml:space="preserve"> is needed.</w:t>
+      </w:r>
+    </w:p>
+    <w:p>
+      <w:pPr>
+        <w:rPr>
+          <w:rFonts w:cstheme="minorHAnsi"/>
+          <w:sz w:val="22"/>
+          <w:szCs w:val="22"/>
+        </w:rPr>
+      </w:pPr>
+    </w:p>
+    <w:p>
+      <w:pPr>
+        <w:rPr>
+          <w:rFonts w:cstheme="minorHAnsi"/>
+          <w:sz w:val="22"/>
+          <w:szCs w:val="22"/>
+        </w:rPr>
+      </w:pPr>
+      <w:r>
+        <w:rPr>
+          <w:rFonts w:cstheme="minorHAnsi"/>
+          <w:b/>
+          <w:bCs/>
+          <w:sz w:val="22"/>
+          <w:szCs w:val="22"/>
+        </w:rPr>
+        <w:t xml:space="preserve">Why do you feel </w:t>
+      </w:r>
+      <w:r>
+        <w:rPr>
+          <w:rFonts w:cstheme="minorHAnsi"/>
+          <w:b/>
+          <w:bCs/>
+          <w:sz w:val="22"/>
+          <w:szCs w:val="22"/>
+        </w:rPr>
+        <w:t>you want</w:t>
+      </w:r>
+      <w:r>
+        <w:rPr>
+          <w:rFonts w:cstheme="minorHAnsi"/>
+          <w:b/>
+          <w:bCs/>
+          <w:sz w:val="22"/>
+          <w:szCs w:val="22"/>
+        </w:rPr>
+        <w:t xml:space="preserve"> to help?</w:t>
+      </w:r>
+    </w:p>
+    <w:p>
+      <w:pPr>
+        <w:rPr>
+          <w:rFonts w:cstheme="minorHAnsi"/>
+          <w:sz w:val="22"/>
+          <w:szCs w:val="22"/>
+        </w:rPr>
+      </w:pPr>
+      <w:r>
+        <w:rPr>
+          <w:rFonts w:cstheme="minorHAnsi"/>
+          <w:sz w:val="22"/>
+          <w:szCs w:val="22"/>
+        </w:rPr>
+        <w:t xml:space="preserve">I </w:t>
+      </w:r>
+      <w:r>
+        <w:rPr>
+          <w:rFonts w:cstheme="minorHAnsi"/>
+          <w:sz w:val="22"/>
+          <w:szCs w:val="22"/>
+        </w:rPr>
+        <w:t>want to help</w:t>
+      </w:r>
+      <w:r>
+        <w:rPr>
+          <w:rFonts w:cstheme="minorHAnsi"/>
+          <w:sz w:val="22"/>
+          <w:szCs w:val="22"/>
+        </w:rPr>
+        <w:t xml:space="preserve"> because as a person I want to do good things to feel like a good person.</w:t>
+      </w:r>
+    </w:p>
+    <w:p>
+      <w:pPr>
+        <w:rPr>
+          <w:rFonts w:cstheme="minorHAnsi"/>
+          <w:sz w:val="22"/>
+          <w:szCs w:val="22"/>
+        </w:rPr>
+      </w:pPr>
+    </w:p>
+    <w:p>
+      <w:pPr>
+        <w:rPr>
+          <w:rFonts w:cstheme="minorHAnsi"/>
+          <w:sz w:val="22"/>
+          <w:szCs w:val="22"/>
+        </w:rPr>
+      </w:pPr>
+    </w:p>
+    <w:p>
+      <w:pPr>
+        <w:rPr>
+          <w:rFonts w:cstheme="minorHAnsi"/>
+          <w:sz w:val="22"/>
+          <w:szCs w:val="22"/>
+        </w:rPr>
+      </w:pPr>
+    </w:p>
+    <w:p>
+      <w:pPr>
+        <w:rPr>
+          <w:rFonts w:cstheme="minorHAnsi"/>
+          <w:sz w:val="22"/>
+          <w:szCs w:val="22"/>
+        </w:rPr>
+      </w:pPr>
+    </w:p>
+    <w:p>
+      <w:pPr>
+        <w:rPr>
+          <w:rFonts w:cstheme="minorHAnsi"/>
+          <w:b/>
+          <w:bCs/>
+          <w:sz w:val="22"/>
+          <w:szCs w:val="22"/>
+        </w:rPr>
+      </w:pPr>
+      <w:r>
+        <w:rPr>
+          <w:rFonts w:cstheme="minorHAnsi"/>
+          <w:b/>
+          <w:bCs/>
+          <w:sz w:val="22"/>
+          <w:szCs w:val="22"/>
+        </w:rPr>
+        <w:t>So,</w:t>
+      </w:r>
+      <w:r>
+        <w:rPr>
+          <w:rFonts w:cstheme="minorHAnsi"/>
+          <w:b/>
+          <w:bCs/>
+          <w:sz w:val="22"/>
+          <w:szCs w:val="22"/>
+        </w:rPr>
+        <w:t xml:space="preserve"> </w:t>
+      </w:r>
+      <w:r>
+        <w:rPr>
+          <w:rFonts w:cstheme="minorHAnsi"/>
+          <w:b/>
+          <w:bCs/>
+          <w:sz w:val="22"/>
+          <w:szCs w:val="22"/>
+        </w:rPr>
+        <w:t>in your opinion</w:t>
+      </w:r>
+      <w:r>
+        <w:rPr>
+          <w:rFonts w:cstheme="minorHAnsi"/>
+          <w:b/>
+          <w:bCs/>
+          <w:sz w:val="22"/>
+          <w:szCs w:val="22"/>
+        </w:rPr>
+        <w:t>,</w:t>
+      </w:r>
+      <w:r>
+        <w:rPr>
+          <w:rFonts w:cstheme="minorHAnsi"/>
+          <w:b/>
+          <w:bCs/>
+          <w:sz w:val="22"/>
+          <w:szCs w:val="22"/>
+        </w:rPr>
+        <w:t xml:space="preserve"> </w:t>
+      </w:r>
+      <w:r>
+        <w:rPr>
+          <w:rFonts w:cstheme="minorHAnsi"/>
+          <w:b/>
+          <w:bCs/>
+          <w:sz w:val="22"/>
+          <w:szCs w:val="22"/>
+        </w:rPr>
+        <w:t xml:space="preserve">what </w:t>
+      </w:r>
+      <w:r>
+        <w:rPr>
+          <w:rFonts w:cstheme="minorHAnsi"/>
+          <w:b/>
+          <w:bCs/>
+          <w:sz w:val="22"/>
+          <w:szCs w:val="22"/>
+        </w:rPr>
+        <w:t>will</w:t>
+      </w:r>
+      <w:r>
+        <w:rPr>
+          <w:rFonts w:cstheme="minorHAnsi"/>
+          <w:b/>
+          <w:bCs/>
+          <w:sz w:val="22"/>
+          <w:szCs w:val="22"/>
+        </w:rPr>
+        <w:t xml:space="preserve"> </w:t>
+      </w:r>
+      <w:r>
+        <w:rPr>
+          <w:rFonts w:cstheme="minorHAnsi"/>
+          <w:b/>
+          <w:bCs/>
+          <w:sz w:val="22"/>
+          <w:szCs w:val="22"/>
+        </w:rPr>
+        <w:t>a good person do</w:t>
+      </w:r>
+      <w:r>
+        <w:rPr>
+          <w:rFonts w:cstheme="minorHAnsi"/>
+          <w:b/>
+          <w:bCs/>
+          <w:sz w:val="22"/>
+          <w:szCs w:val="22"/>
+        </w:rPr>
+        <w:t xml:space="preserve"> under this situation</w:t>
       </w:r>
       <w:r>
         <w:rPr>
@@ -737,450 +1124,42 @@
         </w:rPr>
         <w:t>?</w:t>
       </w:r>
-    </w:p>
-    <w:p>
-      <w:pPr>
-        <w:rPr>
-          <w:rFonts w:cstheme="minorHAnsi"/>
-          <w:b/>
-          <w:bCs/>
-          <w:sz w:val="22"/>
-          <w:szCs w:val="22"/>
-        </w:rPr>
-      </w:pPr>
-      <w:r>
-        <w:rPr>
-          <w:rFonts w:cstheme="minorHAnsi"/>
-          <w:sz w:val="22"/>
-          <w:szCs w:val="22"/>
-        </w:rPr>
-        <w:t xml:space="preserve">In my opinion, I would like to see a balance </w:t>
-      </w:r>
-      <w:r>
-        <w:rPr>
-          <w:rFonts w:cstheme="minorHAnsi"/>
-          <w:sz w:val="22"/>
-          <w:szCs w:val="22"/>
-        </w:rPr>
-        <w:t xml:space="preserve">of reserving the natural environment and developing modern facilities. Nowadays, many factories are developing in the </w:t>
-      </w:r>
-      <w:r>
-        <w:rPr>
-          <w:rFonts w:cstheme="minorHAnsi"/>
-          <w:sz w:val="22"/>
-          <w:szCs w:val="22"/>
-        </w:rPr>
-        <w:t>countryside,</w:t>
-      </w:r>
-      <w:r>
-        <w:rPr>
-          <w:rFonts w:cstheme="minorHAnsi"/>
-          <w:sz w:val="22"/>
-          <w:szCs w:val="22"/>
-        </w:rPr>
-        <w:t xml:space="preserve"> and I’m not fascinated by it. </w:t>
-      </w:r>
-    </w:p>
-    <w:p>
-      <w:pPr>
-        <w:rPr>
-          <w:rFonts w:cstheme="minorHAnsi"/>
-          <w:sz w:val="22"/>
-          <w:szCs w:val="22"/>
-        </w:rPr>
-      </w:pPr>
-    </w:p>
-    <w:p>
-      <w:pPr>
-        <w:rPr>
-          <w:rFonts w:cstheme="minorHAnsi"/>
-          <w:b/>
-          <w:bCs/>
-          <w:sz w:val="22"/>
-          <w:szCs w:val="22"/>
-        </w:rPr>
-      </w:pPr>
-      <w:r>
-        <w:rPr>
-          <w:rFonts w:cstheme="minorHAnsi"/>
-          <w:b/>
-          <w:bCs/>
-          <w:sz w:val="22"/>
-          <w:szCs w:val="22"/>
-        </w:rPr>
-        <w:t xml:space="preserve">What would you do if </w:t>
-      </w:r>
-      <w:r>
-        <w:rPr>
-          <w:rFonts w:cstheme="minorHAnsi"/>
-          <w:b/>
-          <w:bCs/>
-          <w:sz w:val="22"/>
-          <w:szCs w:val="22"/>
-        </w:rPr>
-        <w:t xml:space="preserve">the </w:t>
-      </w:r>
-      <w:r>
-        <w:rPr>
-          <w:rFonts w:cstheme="minorHAnsi"/>
-          <w:b/>
-          <w:bCs/>
-          <w:sz w:val="22"/>
-          <w:szCs w:val="22"/>
-        </w:rPr>
-        <w:t>countryside</w:t>
-      </w:r>
-      <w:r>
-        <w:rPr>
-          <w:rFonts w:cstheme="minorHAnsi"/>
-          <w:b/>
-          <w:bCs/>
-          <w:sz w:val="22"/>
-          <w:szCs w:val="22"/>
-        </w:rPr>
-        <w:t xml:space="preserve"> of your hometown suffered from disaster, pollution, etc.?</w:t>
-      </w:r>
-      <w:r>
-        <w:rPr>
-          <w:rFonts w:cstheme="minorHAnsi"/>
-          <w:b/>
-          <w:bCs/>
-          <w:sz w:val="22"/>
-          <w:szCs w:val="22"/>
-        </w:rPr>
-        <w:t xml:space="preserve"> </w:t>
-      </w:r>
-    </w:p>
-    <w:p>
-      <w:pPr>
-        <w:rPr>
-          <w:rFonts w:cstheme="minorHAnsi"/>
-          <w:sz w:val="22"/>
-          <w:szCs w:val="22"/>
-        </w:rPr>
-      </w:pPr>
-      <w:r>
-        <w:rPr>
-          <w:rFonts w:cstheme="minorHAnsi"/>
-          <w:sz w:val="22"/>
-          <w:szCs w:val="22"/>
-        </w:rPr>
-        <w:t xml:space="preserve">I will </w:t>
-      </w:r>
-      <w:r>
-        <w:rPr>
-          <w:rFonts w:cstheme="minorHAnsi"/>
-          <w:sz w:val="22"/>
-          <w:szCs w:val="22"/>
-        </w:rPr>
-        <w:t xml:space="preserve">follow the news about it </w:t>
-      </w:r>
-      <w:r>
-        <w:rPr>
-          <w:rFonts w:cstheme="minorHAnsi"/>
-          <w:sz w:val="22"/>
-          <w:szCs w:val="22"/>
-        </w:rPr>
-        <w:t xml:space="preserve">regularly </w:t>
-      </w:r>
-      <w:r>
-        <w:rPr>
-          <w:rFonts w:cstheme="minorHAnsi"/>
-          <w:sz w:val="22"/>
-          <w:szCs w:val="22"/>
-        </w:rPr>
-        <w:t xml:space="preserve">and offer my help </w:t>
-      </w:r>
-      <w:r>
-        <w:rPr>
-          <w:rFonts w:cstheme="minorHAnsi"/>
-          <w:sz w:val="22"/>
-          <w:szCs w:val="22"/>
-        </w:rPr>
-        <w:t>if it</w:t>
-      </w:r>
-      <w:r>
-        <w:rPr>
-          <w:rFonts w:cstheme="minorHAnsi"/>
-          <w:sz w:val="22"/>
-          <w:szCs w:val="22"/>
-        </w:rPr>
-        <w:t xml:space="preserve"> is needed.</w:t>
-      </w:r>
-    </w:p>
-    <w:p>
-      <w:pPr>
-        <w:rPr>
-          <w:rFonts w:cstheme="minorHAnsi"/>
-          <w:sz w:val="22"/>
-          <w:szCs w:val="22"/>
-        </w:rPr>
-      </w:pPr>
-    </w:p>
-    <w:p>
-      <w:pPr>
-        <w:rPr>
-          <w:rFonts w:cstheme="minorHAnsi"/>
-          <w:sz w:val="22"/>
-          <w:szCs w:val="22"/>
-        </w:rPr>
-      </w:pPr>
-      <w:r>
-        <w:rPr>
-          <w:rFonts w:cstheme="minorHAnsi"/>
-          <w:b/>
-          <w:bCs/>
-          <w:sz w:val="22"/>
-          <w:szCs w:val="22"/>
-        </w:rPr>
-        <w:t xml:space="preserve">Why do you feel </w:t>
-      </w:r>
-      <w:r>
-        <w:rPr>
-          <w:rFonts w:cstheme="minorHAnsi"/>
-          <w:b/>
-          <w:bCs/>
-          <w:sz w:val="22"/>
-          <w:szCs w:val="22"/>
-        </w:rPr>
-        <w:t>you want</w:t>
-      </w:r>
-      <w:r>
-        <w:rPr>
-          <w:rFonts w:cstheme="minorHAnsi"/>
-          <w:b/>
-          <w:bCs/>
-          <w:sz w:val="22"/>
-          <w:szCs w:val="22"/>
-        </w:rPr>
-        <w:t xml:space="preserve"> to help?</w:t>
-      </w:r>
-    </w:p>
-    <w:p>
-      <w:pPr>
-        <w:rPr>
-          <w:rFonts w:cstheme="minorHAnsi"/>
-          <w:sz w:val="22"/>
-          <w:szCs w:val="22"/>
-        </w:rPr>
-      </w:pPr>
-      <w:r>
-        <w:rPr>
-          <w:rFonts w:cstheme="minorHAnsi"/>
-          <w:sz w:val="22"/>
-          <w:szCs w:val="22"/>
-        </w:rPr>
-        <w:t xml:space="preserve">I </w:t>
-      </w:r>
-      <w:r>
-        <w:rPr>
-          <w:rFonts w:cstheme="minorHAnsi"/>
-          <w:sz w:val="22"/>
-          <w:szCs w:val="22"/>
-        </w:rPr>
-        <w:t>want to help</w:t>
-      </w:r>
-      <w:r>
-        <w:rPr>
-          <w:rFonts w:cstheme="minorHAnsi"/>
-          <w:sz w:val="22"/>
-          <w:szCs w:val="22"/>
-        </w:rPr>
-        <w:t xml:space="preserve"> because as a person I want to do good things to feel like a good person.</w:t>
-      </w:r>
-    </w:p>
-    <w:p>
-      <w:pPr>
-        <w:rPr>
-          <w:rFonts w:cstheme="minorHAnsi"/>
-          <w:sz w:val="22"/>
-          <w:szCs w:val="22"/>
-        </w:rPr>
-      </w:pPr>
-    </w:p>
-    <w:p>
-      <w:pPr>
-        <w:rPr>
-          <w:rFonts w:cstheme="minorHAnsi"/>
-          <w:sz w:val="22"/>
-          <w:szCs w:val="22"/>
-        </w:rPr>
-      </w:pPr>
-    </w:p>
-    <w:p>
-      <w:pPr>
-        <w:rPr>
-          <w:rFonts w:cstheme="minorHAnsi"/>
-          <w:sz w:val="22"/>
-          <w:szCs w:val="22"/>
-        </w:rPr>
-      </w:pPr>
-    </w:p>
-    <w:p>
-      <w:pPr>
-        <w:rPr>
-          <w:rFonts w:cstheme="minorHAnsi"/>
-          <w:sz w:val="22"/>
-          <w:szCs w:val="22"/>
-        </w:rPr>
-      </w:pPr>
-    </w:p>
-    <w:p>
-      <w:pPr>
-        <w:rPr>
-          <w:rFonts w:cstheme="minorHAnsi"/>
-          <w:b/>
-          <w:bCs/>
-          <w:sz w:val="22"/>
-          <w:szCs w:val="22"/>
-        </w:rPr>
-      </w:pPr>
-      <w:r>
-        <w:rPr>
-          <w:rFonts w:cstheme="minorHAnsi"/>
-          <w:b/>
-          <w:bCs/>
+      <w:r>
+        <w:rPr>
+          <w:rFonts w:cstheme="minorHAnsi"/>
+          <w:b/>
+          <w:bCs/>
+          <w:sz w:val="22"/>
+          <w:szCs w:val="22"/>
+        </w:rPr>
+        <w:t xml:space="preserve"> Just like what you would do</w:t>
+      </w:r>
+      <w:r>
+        <w:rPr>
+          <w:rFonts w:cstheme="minorHAnsi"/>
+          <w:b/>
+          <w:bCs/>
+          <w:sz w:val="22"/>
+          <w:szCs w:val="22"/>
+        </w:rPr>
+        <w:t>?</w:t>
+      </w:r>
+    </w:p>
+    <w:p>
+      <w:pPr>
+        <w:rPr>
+          <w:rFonts w:cstheme="minorHAnsi"/>
+          <w:sz w:val="22"/>
+          <w:szCs w:val="22"/>
+        </w:rPr>
+      </w:pPr>
+      <w:r>
+        <w:rPr>
+          <w:rFonts w:cstheme="minorHAnsi"/>
           <w:sz w:val="22"/>
           <w:szCs w:val="22"/>
         </w:rPr>
         <w:lastRenderedPageBreak/>
-        <w:t>So,</w:t>
-      </w:r>
-      <w:r>
-        <w:rPr>
-          <w:rFonts w:cstheme="minorHAnsi"/>
-          <w:b/>
-          <w:bCs/>
-          <w:sz w:val="22"/>
-          <w:szCs w:val="22"/>
-        </w:rPr>
-        <w:t xml:space="preserve"> </w:t>
-      </w:r>
-      <w:r>
-        <w:rPr>
-          <w:rFonts w:cstheme="minorHAnsi"/>
-          <w:b/>
-          <w:bCs/>
-          <w:sz w:val="22"/>
-          <w:szCs w:val="22"/>
-        </w:rPr>
-        <w:t>in your opinion</w:t>
-      </w:r>
-      <w:r>
-        <w:rPr>
-          <w:rFonts w:cstheme="minorHAnsi"/>
-          <w:b/>
-          <w:bCs/>
-          <w:sz w:val="22"/>
-          <w:szCs w:val="22"/>
-        </w:rPr>
-        <w:t>,</w:t>
-      </w:r>
-      <w:r>
-        <w:rPr>
-          <w:rFonts w:cstheme="minorHAnsi"/>
-          <w:b/>
-          <w:bCs/>
-          <w:sz w:val="22"/>
-          <w:szCs w:val="22"/>
-        </w:rPr>
-        <w:t xml:space="preserve"> </w:t>
-      </w:r>
-      <w:r>
-        <w:rPr>
-          <w:rFonts w:cstheme="minorHAnsi"/>
-          <w:b/>
-          <w:bCs/>
-          <w:sz w:val="22"/>
-          <w:szCs w:val="22"/>
-        </w:rPr>
-        <w:t xml:space="preserve">what </w:t>
-      </w:r>
-      <w:r>
-        <w:rPr>
-          <w:rFonts w:cstheme="minorHAnsi"/>
-          <w:b/>
-          <w:bCs/>
-          <w:sz w:val="22"/>
-          <w:szCs w:val="22"/>
-        </w:rPr>
-        <w:t>will</w:t>
-      </w:r>
-      <w:r>
-        <w:rPr>
-          <w:rFonts w:cstheme="minorHAnsi"/>
-          <w:b/>
-          <w:bCs/>
-          <w:sz w:val="22"/>
-          <w:szCs w:val="22"/>
-        </w:rPr>
-        <w:t xml:space="preserve"> </w:t>
-      </w:r>
-      <w:r>
-        <w:rPr>
-          <w:rFonts w:cstheme="minorHAnsi"/>
-          <w:b/>
-          <w:bCs/>
-          <w:sz w:val="22"/>
-          <w:szCs w:val="22"/>
-        </w:rPr>
-        <w:t>a good person do</w:t>
-      </w:r>
-      <w:r>
-        <w:rPr>
-          <w:rFonts w:cstheme="minorHAnsi"/>
-          <w:b/>
-          <w:bCs/>
-          <w:sz w:val="22"/>
-          <w:szCs w:val="22"/>
-        </w:rPr>
-        <w:t xml:space="preserve"> under this situation</w:t>
-      </w:r>
-      <w:r>
-        <w:rPr>
-          <w:rFonts w:cstheme="minorHAnsi"/>
-          <w:b/>
-          <w:bCs/>
-          <w:sz w:val="22"/>
-          <w:szCs w:val="22"/>
-        </w:rPr>
-        <w:t>?</w:t>
-      </w:r>
-      <w:r>
-        <w:rPr>
-          <w:rFonts w:cstheme="minorHAnsi"/>
-          <w:b/>
-          <w:bCs/>
-          <w:sz w:val="22"/>
-          <w:szCs w:val="22"/>
-        </w:rPr>
-        <w:t xml:space="preserve"> Just like what you would do</w:t>
-      </w:r>
-      <w:r>
-        <w:rPr>
-          <w:rFonts w:cstheme="minorHAnsi"/>
-          <w:b/>
-          <w:bCs/>
-          <w:sz w:val="22"/>
-          <w:szCs w:val="22"/>
-        </w:rPr>
-        <w:t>?</w:t>
-      </w:r>
-    </w:p>
-    <w:p>
-      <w:pPr>
-        <w:rPr>
-          <w:rFonts w:cstheme="minorHAnsi"/>
-          <w:sz w:val="22"/>
-          <w:szCs w:val="22"/>
-        </w:rPr>
-      </w:pPr>
-      <w:r>
-        <w:rPr>
-          <w:rFonts w:cstheme="minorHAnsi"/>
-          <w:sz w:val="22"/>
-          <w:szCs w:val="22"/>
-        </w:rPr>
         <w:t>I won’t urge other people to do it. Like I said, people want to do things that make them feel good about themselves. I highly appreciate whoever reach out to help vulnerable environment but I know it’s not an obligation of everyone who are regarded as good people.</w:t>
       </w:r>
     </w:p>

</xml_diff>